<commit_message>
Agregar documentos de evidencias, entrega parcial, instalación y usuario
</commit_message>
<xml_diff>
--- a/document/ERROR al no poder capturar la base de datos.docx
+++ b/document/ERROR al no poder capturar la base de datos.docx
@@ -1,12 +1,19 @@
 
 <file path=word/document.xml><?xml version="1.0" encoding="utf-8"?>
-<w:document xmlns:wpc="http://schemas.microsoft.com/office/word/2010/wordprocessingCanvas" xmlns:cx="http://schemas.microsoft.com/office/drawing/2014/chartex" xmlns:cx1="http://schemas.microsoft.com/office/drawing/2015/9/8/chartex" xmlns:cx2="http://schemas.microsoft.com/office/drawing/2015/10/21/chartex" xmlns:cx3="http://schemas.microsoft.com/office/drawing/2016/5/9/chartex" xmlns:cx4="http://schemas.microsoft.com/office/drawing/2016/5/10/chartex" xmlns:cx5="http://schemas.microsoft.com/office/drawing/2016/5/11/chartex" xmlns:cx6="http://schemas.microsoft.com/office/drawing/2016/5/12/chartex" xmlns:cx7="http://schemas.microsoft.com/office/drawing/2016/5/13/chartex" xmlns:cx8="http://schemas.microsoft.com/office/drawing/2016/5/14/chartex" xmlns:mc="http://schemas.openxmlformats.org/markup-compatibility/2006" xmlns:aink="http://schemas.microsoft.com/office/drawing/2016/ink" xmlns:am3d="http://schemas.microsoft.com/office/drawing/2017/model3d" xmlns:o="urn:schemas-microsoft-com:office:office" xmlns:r="http://schemas.openxmlformats.org/officeDocument/2006/relationships" xmlns:m="http://schemas.openxmlformats.org/officeDocument/2006/math" xmlns:v="urn:schemas-microsoft-com:vml" xmlns:wp14="http://schemas.microsoft.com/office/word/2010/wordprocessingDrawing" xmlns:wp="http://schemas.openxmlformats.org/drawingml/2006/wordprocessingDrawing" xmlns:w10="urn:schemas-microsoft-com:office:word" xmlns:w="http://schemas.openxmlformats.org/wordprocessingml/2006/main" xmlns:w14="http://schemas.microsoft.com/office/word/2010/wordml" xmlns:w15="http://schemas.microsoft.com/office/word/2012/wordml" xmlns:w16cex="http://schemas.microsoft.com/office/word/2018/wordml/cex" xmlns:w16cid="http://schemas.microsoft.com/office/word/2016/wordml/cid" xmlns:w16="http://schemas.microsoft.com/office/word/2018/wordml" xmlns:w16sdtdh="http://schemas.microsoft.com/office/word/2020/wordml/sdtdatahash" xmlns:w16se="http://schemas.microsoft.com/office/word/2015/wordml/symex" xmlns:wpg="http://schemas.microsoft.com/office/word/2010/wordprocessingGroup" xmlns:wpi="http://schemas.microsoft.com/office/word/2010/wordprocessingInk" xmlns:wne="http://schemas.microsoft.com/office/word/2006/wordml" xmlns:wps="http://schemas.microsoft.com/office/word/2010/wordprocessingShape" mc:Ignorable="w14 w15 w16se w16cid w16 w16cex w16sdtdh wp14">
+<w:document xmlns:wpc="http://schemas.microsoft.com/office/word/2010/wordprocessingCanvas" xmlns:cx="http://schemas.microsoft.com/office/drawing/2014/chartex" xmlns:cx1="http://schemas.microsoft.com/office/drawing/2015/9/8/chartex" xmlns:cx2="http://schemas.microsoft.com/office/drawing/2015/10/21/chartex" xmlns:cx3="http://schemas.microsoft.com/office/drawing/2016/5/9/chartex" xmlns:cx4="http://schemas.microsoft.com/office/drawing/2016/5/10/chartex" xmlns:cx5="http://schemas.microsoft.com/office/drawing/2016/5/11/chartex" xmlns:cx6="http://schemas.microsoft.com/office/drawing/2016/5/12/chartex" xmlns:cx7="http://schemas.microsoft.com/office/drawing/2016/5/13/chartex" xmlns:cx8="http://schemas.microsoft.com/office/drawing/2016/5/14/chartex" xmlns:mc="http://schemas.openxmlformats.org/markup-compatibility/2006" xmlns:aink="http://schemas.microsoft.com/office/drawing/2016/ink" xmlns:am3d="http://schemas.microsoft.com/office/drawing/2017/model3d" xmlns:o="urn:schemas-microsoft-com:office:office" xmlns:oel="http://schemas.microsoft.com/office/2019/extlst" xmlns:r="http://schemas.openxmlformats.org/officeDocument/2006/relationships" xmlns:m="http://schemas.openxmlformats.org/officeDocument/2006/math" xmlns:v="urn:schemas-microsoft-com:vml" xmlns:wp14="http://schemas.microsoft.com/office/word/2010/wordprocessingDrawing" xmlns:wp="http://schemas.openxmlformats.org/drawingml/2006/wordprocessingDrawing" xmlns:w10="urn:schemas-microsoft-com:office:word" xmlns:w="http://schemas.openxmlformats.org/wordprocessingml/2006/main" xmlns:w14="http://schemas.microsoft.com/office/word/2010/wordml" xmlns:w15="http://schemas.microsoft.com/office/word/2012/wordml" xmlns:w16cex="http://schemas.microsoft.com/office/word/2018/wordml/cex" xmlns:w16cid="http://schemas.microsoft.com/office/word/2016/wordml/cid" xmlns:w16="http://schemas.microsoft.com/office/word/2018/wordml" xmlns:w16du="http://schemas.microsoft.com/office/word/2023/wordml/word16du" xmlns:w16sdtdh="http://schemas.microsoft.com/office/word/2020/wordml/sdtdatahash" xmlns:w16se="http://schemas.microsoft.com/office/word/2015/wordml/symex" xmlns:wpg="http://schemas.microsoft.com/office/word/2010/wordprocessingGroup" xmlns:wpi="http://schemas.microsoft.com/office/word/2010/wordprocessingInk" xmlns:wne="http://schemas.microsoft.com/office/word/2006/wordml" xmlns:wps="http://schemas.microsoft.com/office/word/2010/wordprocessingShape" mc:Ignorable="w14 w15 w16se w16cid w16 w16cex w16sdtdh w16du wp14">
   <w:body>
     <w:p>
       <w:pPr>
-        <w:ind w:firstLine="708"/>
+        <w:rPr>
+          <w:b/>
+          <w:bCs/>
+        </w:rPr>
       </w:pPr>
       <w:r>
+        <w:rPr>
+          <w:b/>
+          <w:bCs/>
+        </w:rPr>
         <w:t>ERROR al no poder capturar la base de datos</w:t>
       </w:r>
     </w:p>
@@ -66,7 +73,17 @@
       </w:r>
     </w:p>
     <w:p>
+      <w:pPr>
+        <w:rPr>
+          <w:b/>
+          <w:bCs/>
+        </w:rPr>
+      </w:pPr>
       <w:r>
+        <w:rPr>
+          <w:b/>
+          <w:bCs/>
+        </w:rPr>
         <w:t>Base de datos no encontrada o selecciona.</w:t>
       </w:r>
     </w:p>
@@ -113,7 +130,17 @@
       </w:r>
     </w:p>
     <w:p>
+      <w:pPr>
+        <w:rPr>
+          <w:b/>
+          <w:bCs/>
+        </w:rPr>
+      </w:pPr>
       <w:r>
+        <w:rPr>
+          <w:b/>
+          <w:bCs/>
+        </w:rPr>
         <w:t xml:space="preserve">Error al agregar nuevos datos por </w:t>
       </w:r>
     </w:p>
@@ -161,6 +188,9 @@
     </w:p>
     <w:p>
       <w:r>
+        <w:rPr>
+          <w:noProof/>
+        </w:rPr>
         <w:drawing>
           <wp:inline distT="0" distB="0" distL="0" distR="0" wp14:anchorId="7FFA4A6D" wp14:editId="4EA604AC">
             <wp:extent cx="5612130" cy="657225"/>
@@ -200,6 +230,9 @@
     </w:p>
     <w:p>
       <w:r>
+        <w:rPr>
+          <w:noProof/>
+        </w:rPr>
         <w:drawing>
           <wp:inline distT="0" distB="0" distL="0" distR="0" wp14:anchorId="2D1EB993" wp14:editId="68F2CA88">
             <wp:extent cx="5612130" cy="889635"/>
@@ -239,6 +272,9 @@
     </w:p>
     <w:p>
       <w:r>
+        <w:rPr>
+          <w:noProof/>
+        </w:rPr>
         <w:drawing>
           <wp:inline distT="0" distB="0" distL="0" distR="0" wp14:anchorId="6D8254E9" wp14:editId="7F82630B">
             <wp:extent cx="5612130" cy="398145"/>
@@ -290,7 +326,7 @@
 </file>
 
 <file path=word/styles.xml><?xml version="1.0" encoding="utf-8"?>
-<w:styles xmlns:mc="http://schemas.openxmlformats.org/markup-compatibility/2006" xmlns:r="http://schemas.openxmlformats.org/officeDocument/2006/relationships" xmlns:w="http://schemas.openxmlformats.org/wordprocessingml/2006/main" xmlns:w14="http://schemas.microsoft.com/office/word/2010/wordml" xmlns:w15="http://schemas.microsoft.com/office/word/2012/wordml" xmlns:w16cex="http://schemas.microsoft.com/office/word/2018/wordml/cex" xmlns:w16cid="http://schemas.microsoft.com/office/word/2016/wordml/cid" xmlns:w16="http://schemas.microsoft.com/office/word/2018/wordml" xmlns:w16sdtdh="http://schemas.microsoft.com/office/word/2020/wordml/sdtdatahash" xmlns:w16se="http://schemas.microsoft.com/office/word/2015/wordml/symex" mc:Ignorable="w14 w15 w16se w16cid w16 w16cex w16sdtdh">
+<w:styles xmlns:mc="http://schemas.openxmlformats.org/markup-compatibility/2006" xmlns:r="http://schemas.openxmlformats.org/officeDocument/2006/relationships" xmlns:w="http://schemas.openxmlformats.org/wordprocessingml/2006/main" xmlns:w14="http://schemas.microsoft.com/office/word/2010/wordml" xmlns:w15="http://schemas.microsoft.com/office/word/2012/wordml" xmlns:w16cex="http://schemas.microsoft.com/office/word/2018/wordml/cex" xmlns:w16cid="http://schemas.microsoft.com/office/word/2016/wordml/cid" xmlns:w16="http://schemas.microsoft.com/office/word/2018/wordml" xmlns:w16du="http://schemas.microsoft.com/office/word/2023/wordml/word16du" xmlns:w16sdtdh="http://schemas.microsoft.com/office/word/2020/wordml/sdtdatahash" xmlns:w16se="http://schemas.microsoft.com/office/word/2015/wordml/symex" mc:Ignorable="w14 w15 w16se w16cid w16 w16cex w16sdtdh w16du">
   <w:docDefaults>
     <w:rPrDefault>
       <w:rPr>

</xml_diff>